<commit_message>
Filled missing blank for company name
</commit_message>
<xml_diff>
--- a/Artifacts/Software_Requirements_Specifications_10_14_2023.docx
+++ b/Artifacts/Software_Requirements_Specifications_10_14_2023.docx
@@ -3244,6 +3244,36 @@
           <w:szCs w:val="22"/>
           <w:bdr w:val="none" w:sz="0" w:space="0" w:color="auto" w:frame="1"/>
         </w:rPr>
+        <w:fldChar w:fldCharType="begin"/>
+      </w:r>
+      <w:r>
+        <w:rPr>
+          <w:rFonts w:ascii="Arial" w:hAnsi="Arial" w:cs="Arial"/>
+          <w:color w:val="000000"/>
+          <w:sz w:val="22"/>
+          <w:szCs w:val="22"/>
+          <w:bdr w:val="none" w:sz="0" w:space="0" w:color="auto" w:frame="1"/>
+        </w:rPr>
+        <w:instrText xml:space="preserve"> INCLUDEPICTURE  "https://lh4.googleusercontent.com/9Aca-fXd_mp6cI2wdchw50N1pGzkVs-CWbiRo5-BzTFXT78cTjedRJxKO_2qSnpbGEtUgEzfzQt_RjBPCoD1u8Wm47ydawTqWIhpDhg-DMWgPIZW9iKRS_gU1T4buscDnQigQEAI6CYwkHdhznf9Dj0" \* MERGEFORMATINET </w:instrText>
+      </w:r>
+      <w:r>
+        <w:rPr>
+          <w:rFonts w:ascii="Arial" w:hAnsi="Arial" w:cs="Arial"/>
+          <w:color w:val="000000"/>
+          <w:sz w:val="22"/>
+          <w:szCs w:val="22"/>
+          <w:bdr w:val="none" w:sz="0" w:space="0" w:color="auto" w:frame="1"/>
+        </w:rPr>
+        <w:fldChar w:fldCharType="separate"/>
+      </w:r>
+      <w:r>
+        <w:rPr>
+          <w:rFonts w:ascii="Arial" w:hAnsi="Arial" w:cs="Arial"/>
+          <w:color w:val="000000"/>
+          <w:sz w:val="22"/>
+          <w:szCs w:val="22"/>
+          <w:bdr w:val="none" w:sz="0" w:space="0" w:color="auto" w:frame="1"/>
+        </w:rPr>
         <w:pict w14:anchorId="0D266D86">
           <v:shapetype id="_x0000_t75" coordsize="21600,21600" o:spt="75" o:preferrelative="t" path="m@4@5l@4@11@9@11@9@5xe" filled="f" stroked="f">
             <v:stroke joinstyle="miter"/>
@@ -3268,6 +3298,16 @@
             <v:imagedata r:id="rId12" r:href="rId13"/>
           </v:shape>
         </w:pict>
+      </w:r>
+      <w:r>
+        <w:rPr>
+          <w:rFonts w:ascii="Arial" w:hAnsi="Arial" w:cs="Arial"/>
+          <w:color w:val="000000"/>
+          <w:sz w:val="22"/>
+          <w:szCs w:val="22"/>
+          <w:bdr w:val="none" w:sz="0" w:space="0" w:color="auto" w:frame="1"/>
+        </w:rPr>
+        <w:fldChar w:fldCharType="end"/>
       </w:r>
       <w:r>
         <w:rPr>
@@ -4026,11 +4066,9 @@
           <w:r>
             <w:sym w:font="Symbol" w:char="F0D3"/>
           </w:r>
-          <w:fldSimple w:instr=" DOCPROPERTY &quot;Company&quot;  \* MERGEFORMAT ">
-            <w:r>
-              <w:t>&lt;Company Name&gt;</w:t>
-            </w:r>
-          </w:fldSimple>
+          <w:r>
+            <w:t>Jayhawks</w:t>
+          </w:r>
           <w:r>
             <w:t xml:space="preserve">, </w:t>
           </w:r>
@@ -6257,6 +6295,15 @@
 </file>
 
 <file path=customXml/item1.xml><?xml version="1.0" encoding="utf-8"?>
+<?mso-contentType ?>
+<FormTemplates xmlns="http://schemas.microsoft.com/sharepoint/v3/contenttype/forms">
+  <Display>DocumentLibraryForm</Display>
+  <Edit>DocumentLibraryForm</Edit>
+  <New>DocumentLibraryForm</New>
+</FormTemplates>
+</file>
+
+<file path=customXml/item2.xml><?xml version="1.0" encoding="utf-8"?>
 <ct:contentTypeSchema xmlns:ct="http://schemas.microsoft.com/office/2006/metadata/contentType" xmlns:ma="http://schemas.microsoft.com/office/2006/metadata/properties/metaAttributes" ct:_="" ma:_="" ma:contentTypeName="Document" ma:contentTypeID="0x0101002E12D1C050F5F649BAE38AC207C7246A" ma:contentTypeVersion="9" ma:contentTypeDescription="Create a new document." ma:contentTypeScope="" ma:versionID="e636ede5e83dafa15c41bbfeffc76f60">
   <xsd:schema xmlns:xsd="http://www.w3.org/2001/XMLSchema" xmlns:xs="http://www.w3.org/2001/XMLSchema" xmlns:p="http://schemas.microsoft.com/office/2006/metadata/properties" xmlns:ns3="9059cc19-5f03-4c08-b23a-ac85aeadcf76" xmlns:ns4="b66656ff-631d-4600-8b8c-a1e267d75d80" targetNamespace="http://schemas.microsoft.com/office/2006/metadata/properties" ma:root="true" ma:fieldsID="0ee57be024eddf5ee4ce21696c8162b9" ns3:_="" ns4:_="">
     <xsd:import namespace="9059cc19-5f03-4c08-b23a-ac85aeadcf76"/>
@@ -6453,15 +6500,6 @@
 </ct:contentTypeSchema>
 </file>
 
-<file path=customXml/item2.xml><?xml version="1.0" encoding="utf-8"?>
-<?mso-contentType ?>
-<FormTemplates xmlns="http://schemas.microsoft.com/sharepoint/v3/contenttype/forms">
-  <Display>DocumentLibraryForm</Display>
-  <Edit>DocumentLibraryForm</Edit>
-  <New>DocumentLibraryForm</New>
-</FormTemplates>
-</file>
-
 <file path=customXml/item3.xml><?xml version="1.0" encoding="utf-8"?>
 <p:properties xmlns:p="http://schemas.microsoft.com/office/2006/metadata/properties" xmlns:xsi="http://www.w3.org/2001/XMLSchema-instance" xmlns:pc="http://schemas.microsoft.com/office/infopath/2007/PartnerControls">
   <documentManagement>
@@ -6471,6 +6509,14 @@
 </file>
 
 <file path=customXml/itemProps1.xml><?xml version="1.0" encoding="utf-8"?>
+<ds:datastoreItem xmlns:ds="http://schemas.openxmlformats.org/officeDocument/2006/customXml" ds:itemID="{774BEC86-DC10-4BE1-904C-CC268FD707C4}">
+  <ds:schemaRefs>
+    <ds:schemaRef ds:uri="http://schemas.microsoft.com/sharepoint/v3/contenttype/forms"/>
+  </ds:schemaRefs>
+</ds:datastoreItem>
+</file>
+
+<file path=customXml/itemProps2.xml><?xml version="1.0" encoding="utf-8"?>
 <ds:datastoreItem xmlns:ds="http://schemas.openxmlformats.org/officeDocument/2006/customXml" ds:itemID="{952CC98B-A2C0-44F4-A7B9-32636D6B2EDE}">
   <ds:schemaRefs>
     <ds:schemaRef ds:uri="http://schemas.microsoft.com/office/2006/metadata/contentType"/>
@@ -6489,14 +6535,6 @@
 </ds:datastoreItem>
 </file>
 
-<file path=customXml/itemProps2.xml><?xml version="1.0" encoding="utf-8"?>
-<ds:datastoreItem xmlns:ds="http://schemas.openxmlformats.org/officeDocument/2006/customXml" ds:itemID="{774BEC86-DC10-4BE1-904C-CC268FD707C4}">
-  <ds:schemaRefs>
-    <ds:schemaRef ds:uri="http://schemas.microsoft.com/sharepoint/v3/contenttype/forms"/>
-  </ds:schemaRefs>
-</ds:datastoreItem>
-</file>
-
 <file path=customXml/itemProps3.xml><?xml version="1.0" encoding="utf-8"?>
 <ds:datastoreItem xmlns:ds="http://schemas.openxmlformats.org/officeDocument/2006/customXml" ds:itemID="{23AD5DA5-9794-4094-A18E-8C4298CE33FE}">
   <ds:schemaRefs>

</xml_diff>